<commit_message>
abstract und blatt as sekretariat
</commit_message>
<xml_diff>
--- a/abstract.docx
+++ b/abstract.docx
@@ -41,49 +41,45 @@
               <w:rPr/>
             </w:rPrChange>
           </w:rPr>
-          <w:t xml:space="preserve">Abstract </w:t>
-        </w:r>
-        <w:proofErr w:type="spellStart"/>
-        <w:r>
-          <w:rPr>
-            <w:b/>
-            <w:sz w:val="30"/>
-            <w:szCs w:val="30"/>
-            <w:rPrChange w:id="8" w:author="Schürpf Elia [2]" w:date="2022-10-23T22:27:00Z">
-              <w:rPr/>
-            </w:rPrChange>
-          </w:rPr>
-          <w:t>Laneclash</w:t>
-        </w:r>
-        <w:proofErr w:type="spellEnd"/>
+          <w:t>Abstract Laneclash</w:t>
+        </w:r>
       </w:ins>
     </w:p>
     <w:p>
       <w:pPr>
         <w:rPr>
-          <w:del w:id="9" w:author="Schürpf Elia [2]" w:date="2022-10-23T22:26:00Z"/>
-          <w:sz w:val="26"/>
-          <w:szCs w:val="26"/>
-          <w:rPrChange w:id="10" w:author="Schürpf Elia [2]" w:date="2022-10-23T22:27:00Z">
+          <w:del w:id="8" w:author="Schürpf Elia [2]" w:date="2022-10-23T22:26:00Z"/>
+          <w:sz w:val="26"/>
+          <w:szCs w:val="26"/>
+          <w:rPrChange w:id="9" w:author="Schürpf Elia [2]" w:date="2022-10-23T22:27:00Z">
             <w:rPr>
-              <w:del w:id="11" w:author="Schürpf Elia [2]" w:date="2022-10-23T22:26:00Z"/>
+              <w:del w:id="10" w:author="Schürpf Elia [2]" w:date="2022-10-23T22:26:00Z"/>
             </w:rPr>
           </w:rPrChange>
         </w:rPr>
       </w:pPr>
-      <w:ins w:id="12" w:author="Schürpf Elia [2]" w:date="2022-10-23T22:26:00Z">
-        <w:r>
-          <w:rPr>
-            <w:sz w:val="26"/>
-            <w:szCs w:val="26"/>
-            <w:rPrChange w:id="13" w:author="Schürpf Elia [2]" w:date="2022-10-23T22:27:00Z">
-              <w:rPr/>
-            </w:rPrChange>
-          </w:rPr>
-          <w:t xml:space="preserve">Ziel dieser Maturitätsarbeit war das Programmieren eines funktionsfähigen Videospiels, das jede vergleichbare Maturitätsarbeit in den Schatten stellt. Für die Verwirklichung dieser Vision war ein programmieraffines und engagiertes Duo von Nöten, das von Herrn Martin Hunziker (IT-Koordinator der KZO) unterstützt wurde. Die Realisierung war nur dank eines immensen Zeitaufwands (420 Stunden) von Elia Schürpf und Marc Honegger möglich. Das Spiel wurde dabei mithilfe von Unity erstellt und mit C# von null auf programmiert. Die von uns unterschätzte und grösste Herausforderung war die Implementierung des Multiplayer-Modus. </w:t>
+      <w:ins w:id="11" w:author="Schürpf Elia [2]" w:date="2022-10-23T22:26:00Z">
+        <w:r>
+          <w:rPr>
+            <w:sz w:val="26"/>
+            <w:szCs w:val="26"/>
+            <w:rPrChange w:id="12" w:author="Schürpf Elia [2]" w:date="2022-10-23T22:27:00Z">
+              <w:rPr/>
+            </w:rPrChange>
+          </w:rPr>
+          <w:t>Ziel dieser Maturitätsarbeit war das Programmieren eines funktionsfähigen Videospiels, das jede vergleichbare Maturitätsarbeit in den Schatten stellt. Für die Verwirklichung dieser Vision war ein programmieraffines und engagiertes Duo von Nöten, das von Herrn Martin Hunziker (IT-Koordinator der KZO) unterstützt wurde. Die Realisierung war nur dank eines immensen Zeitaufwands (4</w:t>
         </w:r>
       </w:ins>
-      <w:del w:id="14" w:author="Schürpf Elia [2]" w:date="2022-10-23T22:26:00Z">
+      <w:ins w:id="13" w:author="Schürpf Elia [2]" w:date="2022-10-23T22:37:00Z">
+        <w:r>
+          <w:rPr>
+            <w:sz w:val="26"/>
+            <w:szCs w:val="26"/>
+          </w:rPr>
+          <w:t>3</w:t>
+        </w:r>
+      </w:ins>
+      <w:ins w:id="14" w:author="Schürpf Elia [2]" w:date="2022-10-23T22:26:00Z">
         <w:r>
           <w:rPr>
             <w:sz w:val="26"/>
@@ -92,16 +88,28 @@
               <w:rPr/>
             </w:rPrChange>
           </w:rPr>
+          <w:t xml:space="preserve">0 Stunden) von Elia Schürpf und Marc Honegger möglich. Das Spiel wurde dabei mithilfe von Unity erstellt und mit C# von null auf programmiert. Die von uns unterschätzte und grösste Herausforderung war die Implementierung des Multiplayer-Modus. </w:t>
+        </w:r>
+      </w:ins>
+      <w:del w:id="16" w:author="Schürpf Elia [2]" w:date="2022-10-23T22:26:00Z">
+        <w:r>
+          <w:rPr>
+            <w:sz w:val="26"/>
+            <w:szCs w:val="26"/>
+            <w:rPrChange w:id="17" w:author="Schürpf Elia [2]" w:date="2022-10-23T22:27:00Z">
+              <w:rPr/>
+            </w:rPrChange>
+          </w:rPr>
           <w:delText>Abstract</w:delText>
         </w:r>
       </w:del>
-      <w:ins w:id="16" w:author="Schürpf Elia" w:date="2022-10-23T22:21:00Z">
-        <w:del w:id="17" w:author="Schürpf Elia [2]" w:date="2022-10-23T22:26:00Z">
+      <w:ins w:id="18" w:author="Schürpf Elia" w:date="2022-10-23T22:21:00Z">
+        <w:del w:id="19" w:author="Schürpf Elia [2]" w:date="2022-10-23T22:26:00Z">
           <w:r>
             <w:rPr>
               <w:sz w:val="26"/>
               <w:szCs w:val="26"/>
-              <w:rPrChange w:id="18" w:author="Schürpf Elia [2]" w:date="2022-10-23T22:27:00Z">
+              <w:rPrChange w:id="20" w:author="Schürpf Elia [2]" w:date="2022-10-23T22:27:00Z">
                 <w:rPr/>
               </w:rPrChange>
             </w:rPr>
@@ -109,13 +117,13 @@
           </w:r>
         </w:del>
       </w:ins>
-      <w:ins w:id="19" w:author="Schürpf Elia" w:date="2022-10-23T22:22:00Z">
-        <w:del w:id="20" w:author="Schürpf Elia [2]" w:date="2022-10-23T22:26:00Z">
+      <w:ins w:id="21" w:author="Schürpf Elia" w:date="2022-10-23T22:22:00Z">
+        <w:del w:id="22" w:author="Schürpf Elia [2]" w:date="2022-10-23T22:26:00Z">
           <w:r>
             <w:rPr>
               <w:sz w:val="26"/>
               <w:szCs w:val="26"/>
-              <w:rPrChange w:id="21" w:author="Schürpf Elia [2]" w:date="2022-10-23T22:27:00Z">
+              <w:rPrChange w:id="23" w:author="Schürpf Elia [2]" w:date="2022-10-23T22:27:00Z">
                 <w:rPr/>
               </w:rPrChange>
             </w:rPr>
@@ -127,12 +135,12 @@
     <w:p>
       <w:pPr>
         <w:rPr>
-          <w:ins w:id="22" w:author="Schürpf Elia [2]" w:date="2022-10-23T22:26:00Z"/>
-          <w:sz w:val="26"/>
-          <w:szCs w:val="26"/>
-          <w:rPrChange w:id="23" w:author="Schürpf Elia [2]" w:date="2022-10-23T22:27:00Z">
+          <w:ins w:id="24" w:author="Schürpf Elia [2]" w:date="2022-10-23T22:26:00Z"/>
+          <w:sz w:val="26"/>
+          <w:szCs w:val="26"/>
+          <w:rPrChange w:id="25" w:author="Schürpf Elia [2]" w:date="2022-10-23T22:27:00Z">
             <w:rPr>
-              <w:ins w:id="24" w:author="Schürpf Elia [2]" w:date="2022-10-23T22:26:00Z"/>
+              <w:ins w:id="26" w:author="Schürpf Elia [2]" w:date="2022-10-23T22:26:00Z"/>
             </w:rPr>
           </w:rPrChange>
         </w:rPr>
@@ -141,22 +149,22 @@
     <w:p>
       <w:pPr>
         <w:rPr>
-          <w:del w:id="25" w:author="Schürpf Elia [2]" w:date="2022-10-23T20:09:00Z"/>
-          <w:sz w:val="26"/>
-          <w:szCs w:val="26"/>
-          <w:rPrChange w:id="26" w:author="Schürpf Elia [2]" w:date="2022-10-23T22:27:00Z">
+          <w:del w:id="27" w:author="Schürpf Elia [2]" w:date="2022-10-23T20:09:00Z"/>
+          <w:sz w:val="26"/>
+          <w:szCs w:val="26"/>
+          <w:rPrChange w:id="28" w:author="Schürpf Elia [2]" w:date="2022-10-23T22:27:00Z">
             <w:rPr>
-              <w:del w:id="27" w:author="Schürpf Elia [2]" w:date="2022-10-23T20:09:00Z"/>
+              <w:del w:id="29" w:author="Schürpf Elia [2]" w:date="2022-10-23T20:09:00Z"/>
             </w:rPr>
           </w:rPrChange>
         </w:rPr>
       </w:pPr>
-      <w:del w:id="28" w:author="Schürpf Elia [2]" w:date="2022-10-23T22:26:00Z">
-        <w:r>
-          <w:rPr>
-            <w:sz w:val="26"/>
-            <w:szCs w:val="26"/>
-            <w:rPrChange w:id="29" w:author="Schürpf Elia [2]" w:date="2022-10-23T22:27:00Z">
+      <w:del w:id="30" w:author="Schürpf Elia [2]" w:date="2022-10-23T22:26:00Z">
+        <w:r>
+          <w:rPr>
+            <w:sz w:val="26"/>
+            <w:szCs w:val="26"/>
+            <w:rPrChange w:id="31" w:author="Schürpf Elia [2]" w:date="2022-10-23T22:27:00Z">
               <w:rPr/>
             </w:rPrChange>
           </w:rPr>
@@ -166,7 +174,7 @@
           <w:rPr>
             <w:sz w:val="26"/>
             <w:szCs w:val="26"/>
-            <w:rPrChange w:id="30" w:author="Schürpf Elia [2]" w:date="2022-10-23T22:27:00Z">
+            <w:rPrChange w:id="32" w:author="Schürpf Elia [2]" w:date="2022-10-23T22:27:00Z">
               <w:rPr/>
             </w:rPrChange>
           </w:rPr>
@@ -176,7 +184,7 @@
           <w:rPr>
             <w:sz w:val="26"/>
             <w:szCs w:val="26"/>
-            <w:rPrChange w:id="31" w:author="Schürpf Elia [2]" w:date="2022-10-23T22:27:00Z">
+            <w:rPrChange w:id="33" w:author="Schürpf Elia [2]" w:date="2022-10-23T22:27:00Z">
               <w:rPr/>
             </w:rPrChange>
           </w:rPr>
@@ -186,7 +194,7 @@
           <w:rPr>
             <w:sz w:val="26"/>
             <w:szCs w:val="26"/>
-            <w:rPrChange w:id="32" w:author="Schürpf Elia [2]" w:date="2022-10-23T22:27:00Z">
+            <w:rPrChange w:id="34" w:author="Schürpf Elia [2]" w:date="2022-10-23T22:27:00Z">
               <w:rPr/>
             </w:rPrChange>
           </w:rPr>
@@ -196,7 +204,7 @@
           <w:rPr>
             <w:sz w:val="26"/>
             <w:szCs w:val="26"/>
-            <w:rPrChange w:id="33" w:author="Schürpf Elia [2]" w:date="2022-10-23T22:27:00Z">
+            <w:rPrChange w:id="35" w:author="Schürpf Elia [2]" w:date="2022-10-23T22:27:00Z">
               <w:rPr/>
             </w:rPrChange>
           </w:rPr>
@@ -206,7 +214,7 @@
           <w:rPr>
             <w:sz w:val="26"/>
             <w:szCs w:val="26"/>
-            <w:rPrChange w:id="34" w:author="Schürpf Elia [2]" w:date="2022-10-23T22:27:00Z">
+            <w:rPrChange w:id="36" w:author="Schürpf Elia [2]" w:date="2022-10-23T22:27:00Z">
               <w:rPr/>
             </w:rPrChange>
           </w:rPr>
@@ -216,7 +224,7 @@
           <w:rPr>
             <w:sz w:val="26"/>
             <w:szCs w:val="26"/>
-            <w:rPrChange w:id="35" w:author="Schürpf Elia [2]" w:date="2022-10-23T22:27:00Z">
+            <w:rPrChange w:id="37" w:author="Schürpf Elia [2]" w:date="2022-10-23T22:27:00Z">
               <w:rPr/>
             </w:rPrChange>
           </w:rPr>
@@ -226,7 +234,7 @@
           <w:rPr>
             <w:sz w:val="26"/>
             <w:szCs w:val="26"/>
-            <w:rPrChange w:id="36" w:author="Schürpf Elia [2]" w:date="2022-10-23T22:27:00Z">
+            <w:rPrChange w:id="38" w:author="Schürpf Elia [2]" w:date="2022-10-23T22:27:00Z">
               <w:rPr/>
             </w:rPrChange>
           </w:rPr>
@@ -236,7 +244,7 @@
           <w:rPr>
             <w:sz w:val="26"/>
             <w:szCs w:val="26"/>
-            <w:rPrChange w:id="37" w:author="Schürpf Elia [2]" w:date="2022-10-23T22:27:00Z">
+            <w:rPrChange w:id="39" w:author="Schürpf Elia [2]" w:date="2022-10-23T22:27:00Z">
               <w:rPr/>
             </w:rPrChange>
           </w:rPr>
@@ -246,7 +254,7 @@
           <w:rPr>
             <w:sz w:val="26"/>
             <w:szCs w:val="26"/>
-            <w:rPrChange w:id="38" w:author="Schürpf Elia [2]" w:date="2022-10-23T22:27:00Z">
+            <w:rPrChange w:id="40" w:author="Schürpf Elia [2]" w:date="2022-10-23T22:27:00Z">
               <w:rPr/>
             </w:rPrChange>
           </w:rPr>
@@ -256,7 +264,7 @@
           <w:rPr>
             <w:sz w:val="26"/>
             <w:szCs w:val="26"/>
-            <w:rPrChange w:id="39" w:author="Schürpf Elia [2]" w:date="2022-10-23T22:27:00Z">
+            <w:rPrChange w:id="41" w:author="Schürpf Elia [2]" w:date="2022-10-23T22:27:00Z">
               <w:rPr/>
             </w:rPrChange>
           </w:rPr>
@@ -266,7 +274,7 @@
           <w:rPr>
             <w:sz w:val="26"/>
             <w:szCs w:val="26"/>
-            <w:rPrChange w:id="40" w:author="Schürpf Elia [2]" w:date="2022-10-23T22:27:00Z">
+            <w:rPrChange w:id="42" w:author="Schürpf Elia [2]" w:date="2022-10-23T22:27:00Z">
               <w:rPr/>
             </w:rPrChange>
           </w:rPr>
@@ -276,7 +284,7 @@
           <w:rPr>
             <w:sz w:val="26"/>
             <w:szCs w:val="26"/>
-            <w:rPrChange w:id="41" w:author="Schürpf Elia [2]" w:date="2022-10-23T22:27:00Z">
+            <w:rPrChange w:id="43" w:author="Schürpf Elia [2]" w:date="2022-10-23T22:27:00Z">
               <w:rPr/>
             </w:rPrChange>
           </w:rPr>
@@ -286,7 +294,7 @@
           <w:rPr>
             <w:sz w:val="26"/>
             <w:szCs w:val="26"/>
-            <w:rPrChange w:id="42" w:author="Schürpf Elia [2]" w:date="2022-10-23T22:27:00Z">
+            <w:rPrChange w:id="44" w:author="Schürpf Elia [2]" w:date="2022-10-23T22:27:00Z">
               <w:rPr/>
             </w:rPrChange>
           </w:rPr>
@@ -299,17 +307,17 @@
         <w:rPr>
           <w:sz w:val="26"/>
           <w:szCs w:val="26"/>
-          <w:rPrChange w:id="43" w:author="Schürpf Elia [2]" w:date="2022-10-23T22:27:00Z">
+          <w:rPrChange w:id="45" w:author="Schürpf Elia [2]" w:date="2022-10-23T22:27:00Z">
             <w:rPr/>
           </w:rPrChange>
         </w:rPr>
       </w:pPr>
-      <w:del w:id="44" w:author="Schürpf Elia [2]" w:date="2022-10-23T22:26:00Z">
-        <w:r>
-          <w:rPr>
-            <w:sz w:val="26"/>
-            <w:szCs w:val="26"/>
-            <w:rPrChange w:id="45" w:author="Schürpf Elia [2]" w:date="2022-10-23T22:27:00Z">
+      <w:del w:id="46" w:author="Schürpf Elia [2]" w:date="2022-10-23T22:26:00Z">
+        <w:r>
+          <w:rPr>
+            <w:sz w:val="26"/>
+            <w:szCs w:val="26"/>
+            <w:rPrChange w:id="47" w:author="Schürpf Elia [2]" w:date="2022-10-23T22:27:00Z">
               <w:rPr/>
             </w:rPrChange>
           </w:rPr>
@@ -319,7 +327,7 @@
           <w:rPr>
             <w:sz w:val="26"/>
             <w:szCs w:val="26"/>
-            <w:rPrChange w:id="46" w:author="Schürpf Elia [2]" w:date="2022-10-23T22:27:00Z">
+            <w:rPrChange w:id="48" w:author="Schürpf Elia [2]" w:date="2022-10-23T22:27:00Z">
               <w:rPr/>
             </w:rPrChange>
           </w:rPr>
@@ -329,7 +337,7 @@
           <w:rPr>
             <w:sz w:val="26"/>
             <w:szCs w:val="26"/>
-            <w:rPrChange w:id="47" w:author="Schürpf Elia [2]" w:date="2022-10-23T22:27:00Z">
+            <w:rPrChange w:id="49" w:author="Schürpf Elia [2]" w:date="2022-10-23T22:27:00Z">
               <w:rPr/>
             </w:rPrChange>
           </w:rPr>
@@ -339,7 +347,7 @@
           <w:rPr>
             <w:sz w:val="26"/>
             <w:szCs w:val="26"/>
-            <w:rPrChange w:id="48" w:author="Schürpf Elia [2]" w:date="2022-10-23T22:27:00Z">
+            <w:rPrChange w:id="50" w:author="Schürpf Elia [2]" w:date="2022-10-23T22:27:00Z">
               <w:rPr/>
             </w:rPrChange>
           </w:rPr>
@@ -350,7 +358,7 @@
         <w:rPr>
           <w:sz w:val="26"/>
           <w:szCs w:val="26"/>
-          <w:rPrChange w:id="49" w:author="Schürpf Elia [2]" w:date="2022-10-23T22:27:00Z">
+          <w:rPrChange w:id="51" w:author="Schürpf Elia [2]" w:date="2022-10-23T22:27:00Z">
             <w:rPr/>
           </w:rPrChange>
         </w:rPr>
@@ -360,7 +368,7 @@
         <w:rPr>
           <w:sz w:val="26"/>
           <w:szCs w:val="26"/>
-          <w:rPrChange w:id="50" w:author="Schürpf Elia [2]" w:date="2022-10-23T22:27:00Z">
+          <w:rPrChange w:id="52" w:author="Schürpf Elia [2]" w:date="2022-10-23T22:27:00Z">
             <w:rPr/>
           </w:rPrChange>
         </w:rPr>
@@ -370,7 +378,7 @@
         <w:rPr>
           <w:sz w:val="26"/>
           <w:szCs w:val="26"/>
-          <w:rPrChange w:id="51" w:author="Schürpf Elia [2]" w:date="2022-10-23T22:27:00Z">
+          <w:rPrChange w:id="53" w:author="Schürpf Elia [2]" w:date="2022-10-23T22:27:00Z">
             <w:rPr/>
           </w:rPrChange>
         </w:rPr>
@@ -380,7 +388,7 @@
         <w:rPr>
           <w:sz w:val="26"/>
           <w:szCs w:val="26"/>
-          <w:rPrChange w:id="52" w:author="Schürpf Elia [2]" w:date="2022-10-23T22:27:00Z">
+          <w:rPrChange w:id="54" w:author="Schürpf Elia [2]" w:date="2022-10-23T22:27:00Z">
             <w:rPr/>
           </w:rPrChange>
         </w:rPr>
@@ -390,7 +398,7 @@
         <w:rPr>
           <w:sz w:val="26"/>
           <w:szCs w:val="26"/>
-          <w:rPrChange w:id="53" w:author="Schürpf Elia [2]" w:date="2022-10-23T22:27:00Z">
+          <w:rPrChange w:id="55" w:author="Schürpf Elia [2]" w:date="2022-10-23T22:27:00Z">
             <w:rPr/>
           </w:rPrChange>
         </w:rPr>
@@ -400,54 +408,42 @@
         <w:rPr>
           <w:sz w:val="26"/>
           <w:szCs w:val="26"/>
-          <w:rPrChange w:id="54" w:author="Schürpf Elia [2]" w:date="2022-10-23T22:27:00Z">
-            <w:rPr/>
-          </w:rPrChange>
-        </w:rPr>
-        <w:t xml:space="preserve">eal-time </w:t>
-      </w:r>
-      <w:proofErr w:type="spellStart"/>
-      <w:r>
-        <w:rPr>
-          <w:sz w:val="26"/>
-          <w:szCs w:val="26"/>
-          <w:rPrChange w:id="55" w:author="Schürpf Elia [2]" w:date="2022-10-23T22:27:00Z">
-            <w:rPr/>
-          </w:rPrChange>
-        </w:rPr>
-        <w:t>strategy</w:t>
-      </w:r>
-      <w:proofErr w:type="spellEnd"/>
-      <w:del w:id="56" w:author="Honegger Marc" w:date="2022-10-23T20:27:00Z">
-        <w:r>
-          <w:rPr>
-            <w:sz w:val="26"/>
-            <w:szCs w:val="26"/>
-            <w:rPrChange w:id="57" w:author="Schürpf Elia [2]" w:date="2022-10-23T22:27:00Z">
+          <w:rPrChange w:id="56" w:author="Schürpf Elia [2]" w:date="2022-10-23T22:27:00Z">
+            <w:rPr/>
+          </w:rPrChange>
+        </w:rPr>
+        <w:t>eal-time strategy</w:t>
+      </w:r>
+      <w:del w:id="57" w:author="Honegger Marc" w:date="2022-10-23T20:27:00Z">
+        <w:r>
+          <w:rPr>
+            <w:sz w:val="26"/>
+            <w:szCs w:val="26"/>
+            <w:rPrChange w:id="58" w:author="Schürpf Elia [2]" w:date="2022-10-23T22:27:00Z">
               <w:rPr/>
             </w:rPrChange>
           </w:rPr>
           <w:delText>,</w:delText>
         </w:r>
       </w:del>
-      <w:del w:id="58" w:author="Honegger Marc" w:date="2022-10-23T20:26:00Z">
-        <w:r>
-          <w:rPr>
-            <w:sz w:val="26"/>
-            <w:szCs w:val="26"/>
-            <w:rPrChange w:id="59" w:author="Schürpf Elia [2]" w:date="2022-10-23T22:27:00Z">
+      <w:del w:id="59" w:author="Honegger Marc" w:date="2022-10-23T20:26:00Z">
+        <w:r>
+          <w:rPr>
+            <w:sz w:val="26"/>
+            <w:szCs w:val="26"/>
+            <w:rPrChange w:id="60" w:author="Schürpf Elia [2]" w:date="2022-10-23T22:27:00Z">
               <w:rPr/>
             </w:rPrChange>
           </w:rPr>
           <w:delText xml:space="preserve"> Multiplayer</w:delText>
         </w:r>
       </w:del>
-      <w:del w:id="60" w:author="Honegger Marc" w:date="2022-10-23T20:27:00Z">
-        <w:r>
-          <w:rPr>
-            <w:sz w:val="26"/>
-            <w:szCs w:val="26"/>
-            <w:rPrChange w:id="61" w:author="Schürpf Elia [2]" w:date="2022-10-23T22:27:00Z">
+      <w:del w:id="61" w:author="Honegger Marc" w:date="2022-10-23T20:27:00Z">
+        <w:r>
+          <w:rPr>
+            <w:sz w:val="26"/>
+            <w:szCs w:val="26"/>
+            <w:rPrChange w:id="62" w:author="Schürpf Elia [2]" w:date="2022-10-23T22:27:00Z">
               <w:rPr/>
             </w:rPrChange>
           </w:rPr>
@@ -458,22 +454,11 @@
         <w:rPr>
           <w:sz w:val="26"/>
           <w:szCs w:val="26"/>
-          <w:rPrChange w:id="62" w:author="Schürpf Elia [2]" w:date="2022-10-23T22:27:00Z">
-            <w:rPr/>
-          </w:rPrChange>
-        </w:rPr>
-        <w:t xml:space="preserve"> PvP Videospiel, das den Namen </w:t>
-      </w:r>
-      <w:proofErr w:type="spellStart"/>
-      <w:r>
-        <w:rPr>
-          <w:sz w:val="26"/>
-          <w:szCs w:val="26"/>
           <w:rPrChange w:id="63" w:author="Schürpf Elia [2]" w:date="2022-10-23T22:27:00Z">
             <w:rPr/>
           </w:rPrChange>
         </w:rPr>
-        <w:t>Lan</w:t>
+        <w:t xml:space="preserve"> PvP Videospiel, das den Namen Lan</w:t>
       </w:r>
       <w:del w:id="64" w:author="Honegger Marc" w:date="2022-10-23T20:27:00Z">
         <w:r>
@@ -495,9 +480,8 @@
             <w:rPr/>
           </w:rPrChange>
         </w:rPr>
-        <w:t>eclash</w:t>
-      </w:r>
-      <w:proofErr w:type="spellEnd"/>
+        <w:t>eclash trägt</w:t>
+      </w:r>
       <w:r>
         <w:rPr>
           <w:sz w:val="26"/>
@@ -506,7 +490,7 @@
             <w:rPr/>
           </w:rPrChange>
         </w:rPr>
-        <w:t xml:space="preserve"> trägt</w:t>
+        <w:t>. Die schriftliche</w:t>
       </w:r>
       <w:r>
         <w:rPr>
@@ -516,7 +500,7 @@
             <w:rPr/>
           </w:rPrChange>
         </w:rPr>
-        <w:t>. Die schriftliche</w:t>
+        <w:t xml:space="preserve"> Dokumentation </w:t>
       </w:r>
       <w:r>
         <w:rPr>
@@ -526,7 +510,7 @@
             <w:rPr/>
           </w:rPrChange>
         </w:rPr>
-        <w:t xml:space="preserve"> Dokumentation </w:t>
+        <w:t>gewährt einen persönlichen Einblick</w:t>
       </w:r>
       <w:r>
         <w:rPr>
@@ -536,7 +520,7 @@
             <w:rPr/>
           </w:rPrChange>
         </w:rPr>
-        <w:t>gewährt einen persönlichen Einblick</w:t>
+        <w:t xml:space="preserve"> hinter die Kulissen unserer Videospielentwicklung</w:t>
       </w:r>
       <w:r>
         <w:rPr>
@@ -546,24 +530,14 @@
             <w:rPr/>
           </w:rPrChange>
         </w:rPr>
-        <w:t xml:space="preserve"> hinter die Kulissen unserer Videospielentwicklung</w:t>
-      </w:r>
-      <w:r>
-        <w:rPr>
-          <w:sz w:val="26"/>
-          <w:szCs w:val="26"/>
-          <w:rPrChange w:id="72" w:author="Schürpf Elia [2]" w:date="2022-10-23T22:27:00Z">
-            <w:rPr/>
-          </w:rPrChange>
-        </w:rPr>
         <w:t>. Wir planen</w:t>
       </w:r>
-      <w:ins w:id="73" w:author="Schürpf Elia [2]" w:date="2022-10-23T22:26:00Z">
-        <w:r>
-          <w:rPr>
-            <w:sz w:val="26"/>
-            <w:szCs w:val="26"/>
-            <w:rPrChange w:id="74" w:author="Schürpf Elia [2]" w:date="2022-10-23T22:27:00Z">
+      <w:ins w:id="72" w:author="Schürpf Elia [2]" w:date="2022-10-23T22:26:00Z">
+        <w:r>
+          <w:rPr>
+            <w:sz w:val="26"/>
+            <w:szCs w:val="26"/>
+            <w:rPrChange w:id="73" w:author="Schürpf Elia [2]" w:date="2022-10-23T22:27:00Z">
               <w:rPr/>
             </w:rPrChange>
           </w:rPr>
@@ -574,7 +548,7 @@
         <w:rPr>
           <w:sz w:val="26"/>
           <w:szCs w:val="26"/>
-          <w:rPrChange w:id="75" w:author="Schürpf Elia [2]" w:date="2022-10-23T22:27:00Z">
+          <w:rPrChange w:id="74" w:author="Schürpf Elia [2]" w:date="2022-10-23T22:27:00Z">
             <w:rPr/>
           </w:rPrChange>
         </w:rPr>
@@ -649,12 +623,21 @@
       <w:pStyle w:val="Kopfzeile"/>
       <w:rPr>
         <w:lang w:val="it-IT"/>
-        <w:rPrChange w:id="76" w:author="Schürpf Elia [2]" w:date="2022-10-23T22:27:00Z">
+        <w:rPrChange w:id="75" w:author="Schürpf Elia [2]" w:date="2022-10-23T22:27:00Z">
           <w:rPr/>
         </w:rPrChange>
       </w:rPr>
     </w:pPr>
-    <w:ins w:id="77" w:author="Schürpf Elia [2]" w:date="2022-10-23T22:27:00Z">
+    <w:ins w:id="76" w:author="Schürpf Elia [2]" w:date="2022-10-23T22:27:00Z">
+      <w:r>
+        <w:rPr>
+          <w:lang w:val="it-IT"/>
+          <w:rPrChange w:id="77" w:author="Schürpf Elia [2]" w:date="2022-10-23T22:27:00Z">
+            <w:rPr/>
+          </w:rPrChange>
+        </w:rPr>
+        <w:t>Elia Schürpf, Marc Honegger</w:t>
+      </w:r>
       <w:r>
         <w:rPr>
           <w:lang w:val="it-IT"/>
@@ -662,22 +645,13 @@
             <w:rPr/>
           </w:rPrChange>
         </w:rPr>
-        <w:t>Elia Schürpf, Marc Honegger</w:t>
+        <w:tab/>
+        <w:t>C6a</w:t>
       </w:r>
       <w:r>
         <w:rPr>
           <w:lang w:val="it-IT"/>
           <w:rPrChange w:id="79" w:author="Schürpf Elia [2]" w:date="2022-10-23T22:27:00Z">
-            <w:rPr/>
-          </w:rPrChange>
-        </w:rPr>
-        <w:tab/>
-        <w:t>C6a</w:t>
-      </w:r>
-      <w:r>
-        <w:rPr>
-          <w:lang w:val="it-IT"/>
-          <w:rPrChange w:id="80" w:author="Schürpf Elia [2]" w:date="2022-10-23T22:27:00Z">
             <w:rPr/>
           </w:rPrChange>
         </w:rPr>

</xml_diff>

<commit_message>
nix summary, latex und word halt
</commit_message>
<xml_diff>
--- a/abstract.docx
+++ b/abstract.docx
@@ -41,36 +41,49 @@
               <w:rPr/>
             </w:rPrChange>
           </w:rPr>
-          <w:t>Abstract Laneclash</w:t>
-        </w:r>
+          <w:t xml:space="preserve">Abstract </w:t>
+        </w:r>
+        <w:proofErr w:type="spellStart"/>
+        <w:r>
+          <w:rPr>
+            <w:b/>
+            <w:sz w:val="30"/>
+            <w:szCs w:val="30"/>
+            <w:rPrChange w:id="8" w:author="Schürpf Elia [2]" w:date="2022-10-23T22:27:00Z">
+              <w:rPr/>
+            </w:rPrChange>
+          </w:rPr>
+          <w:t>Laneclash</w:t>
+        </w:r>
+        <w:proofErr w:type="spellEnd"/>
       </w:ins>
     </w:p>
     <w:p>
       <w:pPr>
         <w:rPr>
-          <w:del w:id="8" w:author="Schürpf Elia [2]" w:date="2022-10-23T22:26:00Z"/>
-          <w:sz w:val="26"/>
-          <w:szCs w:val="26"/>
-          <w:rPrChange w:id="9" w:author="Schürpf Elia [2]" w:date="2022-10-23T22:27:00Z">
+          <w:del w:id="9" w:author="Schürpf Elia [2]" w:date="2022-10-23T22:26:00Z"/>
+          <w:sz w:val="26"/>
+          <w:szCs w:val="26"/>
+          <w:rPrChange w:id="10" w:author="Schürpf Elia [2]" w:date="2022-10-23T22:27:00Z">
             <w:rPr>
-              <w:del w:id="10" w:author="Schürpf Elia [2]" w:date="2022-10-23T22:26:00Z"/>
+              <w:del w:id="11" w:author="Schürpf Elia [2]" w:date="2022-10-23T22:26:00Z"/>
             </w:rPr>
           </w:rPrChange>
         </w:rPr>
       </w:pPr>
-      <w:ins w:id="11" w:author="Schürpf Elia [2]" w:date="2022-10-23T22:26:00Z">
-        <w:r>
-          <w:rPr>
-            <w:sz w:val="26"/>
-            <w:szCs w:val="26"/>
-            <w:rPrChange w:id="12" w:author="Schürpf Elia [2]" w:date="2022-10-23T22:27:00Z">
+      <w:ins w:id="12" w:author="Schürpf Elia [2]" w:date="2022-10-23T22:26:00Z">
+        <w:r>
+          <w:rPr>
+            <w:sz w:val="26"/>
+            <w:szCs w:val="26"/>
+            <w:rPrChange w:id="13" w:author="Schürpf Elia [2]" w:date="2022-10-23T22:27:00Z">
               <w:rPr/>
             </w:rPrChange>
           </w:rPr>
           <w:t>Ziel dieser Maturitätsarbeit war das Programmieren eines funktionsfähigen Videospiels, das jede vergleichbare Maturitätsarbeit in den Schatten stellt. Für die Verwirklichung dieser Vision war ein programmieraffines und engagiertes Duo von Nöten, das von Herrn Martin Hunziker (IT-Koordinator der KZO) unterstützt wurde. Die Realisierung war nur dank eines immensen Zeitaufwands (4</w:t>
         </w:r>
       </w:ins>
-      <w:ins w:id="13" w:author="Schürpf Elia [2]" w:date="2022-10-23T22:37:00Z">
+      <w:ins w:id="14" w:author="Schürpf Elia [2]" w:date="2022-10-23T22:37:00Z">
         <w:r>
           <w:rPr>
             <w:sz w:val="26"/>
@@ -79,37 +92,37 @@
           <w:t>3</w:t>
         </w:r>
       </w:ins>
-      <w:ins w:id="14" w:author="Schürpf Elia [2]" w:date="2022-10-23T22:26:00Z">
-        <w:r>
-          <w:rPr>
-            <w:sz w:val="26"/>
-            <w:szCs w:val="26"/>
-            <w:rPrChange w:id="15" w:author="Schürpf Elia [2]" w:date="2022-10-23T22:27:00Z">
+      <w:ins w:id="15" w:author="Schürpf Elia [2]" w:date="2022-10-23T22:26:00Z">
+        <w:r>
+          <w:rPr>
+            <w:sz w:val="26"/>
+            <w:szCs w:val="26"/>
+            <w:rPrChange w:id="16" w:author="Schürpf Elia [2]" w:date="2022-10-23T22:27:00Z">
               <w:rPr/>
             </w:rPrChange>
           </w:rPr>
           <w:t xml:space="preserve">0 Stunden) von Elia Schürpf und Marc Honegger möglich. Das Spiel wurde dabei mithilfe von Unity erstellt und mit C# von null auf programmiert. Die von uns unterschätzte und grösste Herausforderung war die Implementierung des Multiplayer-Modus. </w:t>
         </w:r>
       </w:ins>
-      <w:del w:id="16" w:author="Schürpf Elia [2]" w:date="2022-10-23T22:26:00Z">
-        <w:r>
-          <w:rPr>
-            <w:sz w:val="26"/>
-            <w:szCs w:val="26"/>
-            <w:rPrChange w:id="17" w:author="Schürpf Elia [2]" w:date="2022-10-23T22:27:00Z">
+      <w:del w:id="17" w:author="Schürpf Elia [2]" w:date="2022-10-23T22:26:00Z">
+        <w:r>
+          <w:rPr>
+            <w:sz w:val="26"/>
+            <w:szCs w:val="26"/>
+            <w:rPrChange w:id="18" w:author="Schürpf Elia [2]" w:date="2022-10-23T22:27:00Z">
               <w:rPr/>
             </w:rPrChange>
           </w:rPr>
           <w:delText>Abstract</w:delText>
         </w:r>
       </w:del>
-      <w:ins w:id="18" w:author="Schürpf Elia" w:date="2022-10-23T22:21:00Z">
-        <w:del w:id="19" w:author="Schürpf Elia [2]" w:date="2022-10-23T22:26:00Z">
+      <w:ins w:id="19" w:author="Schürpf Elia" w:date="2022-10-23T22:21:00Z">
+        <w:del w:id="20" w:author="Schürpf Elia [2]" w:date="2022-10-23T22:26:00Z">
           <w:r>
             <w:rPr>
               <w:sz w:val="26"/>
               <w:szCs w:val="26"/>
-              <w:rPrChange w:id="20" w:author="Schürpf Elia [2]" w:date="2022-10-23T22:27:00Z">
+              <w:rPrChange w:id="21" w:author="Schürpf Elia [2]" w:date="2022-10-23T22:27:00Z">
                 <w:rPr/>
               </w:rPrChange>
             </w:rPr>
@@ -117,13 +130,13 @@
           </w:r>
         </w:del>
       </w:ins>
-      <w:ins w:id="21" w:author="Schürpf Elia" w:date="2022-10-23T22:22:00Z">
-        <w:del w:id="22" w:author="Schürpf Elia [2]" w:date="2022-10-23T22:26:00Z">
+      <w:ins w:id="22" w:author="Schürpf Elia" w:date="2022-10-23T22:22:00Z">
+        <w:del w:id="23" w:author="Schürpf Elia [2]" w:date="2022-10-23T22:26:00Z">
           <w:r>
             <w:rPr>
               <w:sz w:val="26"/>
               <w:szCs w:val="26"/>
-              <w:rPrChange w:id="23" w:author="Schürpf Elia [2]" w:date="2022-10-23T22:27:00Z">
+              <w:rPrChange w:id="24" w:author="Schürpf Elia [2]" w:date="2022-10-23T22:27:00Z">
                 <w:rPr/>
               </w:rPrChange>
             </w:rPr>
@@ -135,12 +148,14 @@
     <w:p>
       <w:pPr>
         <w:rPr>
-          <w:ins w:id="24" w:author="Schürpf Elia [2]" w:date="2022-10-23T22:26:00Z"/>
-          <w:sz w:val="26"/>
-          <w:szCs w:val="26"/>
-          <w:rPrChange w:id="25" w:author="Schürpf Elia [2]" w:date="2022-10-23T22:27:00Z">
+          <w:ins w:id="25" w:author="Schürpf Elia [2]" w:date="2022-10-23T22:26:00Z"/>
+          <w:del w:id="26" w:author="Schürpf Elia" w:date="2022-10-23T22:54:00Z"/>
+          <w:sz w:val="26"/>
+          <w:szCs w:val="26"/>
+          <w:rPrChange w:id="27" w:author="Schürpf Elia [2]" w:date="2022-10-23T22:27:00Z">
             <w:rPr>
-              <w:ins w:id="26" w:author="Schürpf Elia [2]" w:date="2022-10-23T22:26:00Z"/>
+              <w:ins w:id="28" w:author="Schürpf Elia [2]" w:date="2022-10-23T22:26:00Z"/>
+              <w:del w:id="29" w:author="Schürpf Elia" w:date="2022-10-23T22:54:00Z"/>
             </w:rPr>
           </w:rPrChange>
         </w:rPr>
@@ -149,22 +164,22 @@
     <w:p>
       <w:pPr>
         <w:rPr>
-          <w:del w:id="27" w:author="Schürpf Elia [2]" w:date="2022-10-23T20:09:00Z"/>
-          <w:sz w:val="26"/>
-          <w:szCs w:val="26"/>
-          <w:rPrChange w:id="28" w:author="Schürpf Elia [2]" w:date="2022-10-23T22:27:00Z">
+          <w:del w:id="30" w:author="Schürpf Elia [2]" w:date="2022-10-23T20:09:00Z"/>
+          <w:sz w:val="26"/>
+          <w:szCs w:val="26"/>
+          <w:rPrChange w:id="31" w:author="Schürpf Elia [2]" w:date="2022-10-23T22:27:00Z">
             <w:rPr>
-              <w:del w:id="29" w:author="Schürpf Elia [2]" w:date="2022-10-23T20:09:00Z"/>
+              <w:del w:id="32" w:author="Schürpf Elia [2]" w:date="2022-10-23T20:09:00Z"/>
             </w:rPr>
           </w:rPrChange>
         </w:rPr>
       </w:pPr>
-      <w:del w:id="30" w:author="Schürpf Elia [2]" w:date="2022-10-23T22:26:00Z">
-        <w:r>
-          <w:rPr>
-            <w:sz w:val="26"/>
-            <w:szCs w:val="26"/>
-            <w:rPrChange w:id="31" w:author="Schürpf Elia [2]" w:date="2022-10-23T22:27:00Z">
+      <w:del w:id="33" w:author="Schürpf Elia [2]" w:date="2022-10-23T22:26:00Z">
+        <w:r>
+          <w:rPr>
+            <w:sz w:val="26"/>
+            <w:szCs w:val="26"/>
+            <w:rPrChange w:id="34" w:author="Schürpf Elia [2]" w:date="2022-10-23T22:27:00Z">
               <w:rPr/>
             </w:rPrChange>
           </w:rPr>
@@ -174,7 +189,7 @@
           <w:rPr>
             <w:sz w:val="26"/>
             <w:szCs w:val="26"/>
-            <w:rPrChange w:id="32" w:author="Schürpf Elia [2]" w:date="2022-10-23T22:27:00Z">
+            <w:rPrChange w:id="35" w:author="Schürpf Elia [2]" w:date="2022-10-23T22:27:00Z">
               <w:rPr/>
             </w:rPrChange>
           </w:rPr>
@@ -184,7 +199,7 @@
           <w:rPr>
             <w:sz w:val="26"/>
             <w:szCs w:val="26"/>
-            <w:rPrChange w:id="33" w:author="Schürpf Elia [2]" w:date="2022-10-23T22:27:00Z">
+            <w:rPrChange w:id="36" w:author="Schürpf Elia [2]" w:date="2022-10-23T22:27:00Z">
               <w:rPr/>
             </w:rPrChange>
           </w:rPr>
@@ -194,7 +209,7 @@
           <w:rPr>
             <w:sz w:val="26"/>
             <w:szCs w:val="26"/>
-            <w:rPrChange w:id="34" w:author="Schürpf Elia [2]" w:date="2022-10-23T22:27:00Z">
+            <w:rPrChange w:id="37" w:author="Schürpf Elia [2]" w:date="2022-10-23T22:27:00Z">
               <w:rPr/>
             </w:rPrChange>
           </w:rPr>
@@ -204,7 +219,7 @@
           <w:rPr>
             <w:sz w:val="26"/>
             <w:szCs w:val="26"/>
-            <w:rPrChange w:id="35" w:author="Schürpf Elia [2]" w:date="2022-10-23T22:27:00Z">
+            <w:rPrChange w:id="38" w:author="Schürpf Elia [2]" w:date="2022-10-23T22:27:00Z">
               <w:rPr/>
             </w:rPrChange>
           </w:rPr>
@@ -214,7 +229,7 @@
           <w:rPr>
             <w:sz w:val="26"/>
             <w:szCs w:val="26"/>
-            <w:rPrChange w:id="36" w:author="Schürpf Elia [2]" w:date="2022-10-23T22:27:00Z">
+            <w:rPrChange w:id="39" w:author="Schürpf Elia [2]" w:date="2022-10-23T22:27:00Z">
               <w:rPr/>
             </w:rPrChange>
           </w:rPr>
@@ -224,7 +239,7 @@
           <w:rPr>
             <w:sz w:val="26"/>
             <w:szCs w:val="26"/>
-            <w:rPrChange w:id="37" w:author="Schürpf Elia [2]" w:date="2022-10-23T22:27:00Z">
+            <w:rPrChange w:id="40" w:author="Schürpf Elia [2]" w:date="2022-10-23T22:27:00Z">
               <w:rPr/>
             </w:rPrChange>
           </w:rPr>
@@ -234,7 +249,7 @@
           <w:rPr>
             <w:sz w:val="26"/>
             <w:szCs w:val="26"/>
-            <w:rPrChange w:id="38" w:author="Schürpf Elia [2]" w:date="2022-10-23T22:27:00Z">
+            <w:rPrChange w:id="41" w:author="Schürpf Elia [2]" w:date="2022-10-23T22:27:00Z">
               <w:rPr/>
             </w:rPrChange>
           </w:rPr>
@@ -244,7 +259,7 @@
           <w:rPr>
             <w:sz w:val="26"/>
             <w:szCs w:val="26"/>
-            <w:rPrChange w:id="39" w:author="Schürpf Elia [2]" w:date="2022-10-23T22:27:00Z">
+            <w:rPrChange w:id="42" w:author="Schürpf Elia [2]" w:date="2022-10-23T22:27:00Z">
               <w:rPr/>
             </w:rPrChange>
           </w:rPr>
@@ -254,7 +269,7 @@
           <w:rPr>
             <w:sz w:val="26"/>
             <w:szCs w:val="26"/>
-            <w:rPrChange w:id="40" w:author="Schürpf Elia [2]" w:date="2022-10-23T22:27:00Z">
+            <w:rPrChange w:id="43" w:author="Schürpf Elia [2]" w:date="2022-10-23T22:27:00Z">
               <w:rPr/>
             </w:rPrChange>
           </w:rPr>
@@ -264,7 +279,7 @@
           <w:rPr>
             <w:sz w:val="26"/>
             <w:szCs w:val="26"/>
-            <w:rPrChange w:id="41" w:author="Schürpf Elia [2]" w:date="2022-10-23T22:27:00Z">
+            <w:rPrChange w:id="44" w:author="Schürpf Elia [2]" w:date="2022-10-23T22:27:00Z">
               <w:rPr/>
             </w:rPrChange>
           </w:rPr>
@@ -274,7 +289,7 @@
           <w:rPr>
             <w:sz w:val="26"/>
             <w:szCs w:val="26"/>
-            <w:rPrChange w:id="42" w:author="Schürpf Elia [2]" w:date="2022-10-23T22:27:00Z">
+            <w:rPrChange w:id="45" w:author="Schürpf Elia [2]" w:date="2022-10-23T22:27:00Z">
               <w:rPr/>
             </w:rPrChange>
           </w:rPr>
@@ -284,7 +299,7 @@
           <w:rPr>
             <w:sz w:val="26"/>
             <w:szCs w:val="26"/>
-            <w:rPrChange w:id="43" w:author="Schürpf Elia [2]" w:date="2022-10-23T22:27:00Z">
+            <w:rPrChange w:id="46" w:author="Schürpf Elia [2]" w:date="2022-10-23T22:27:00Z">
               <w:rPr/>
             </w:rPrChange>
           </w:rPr>
@@ -294,7 +309,7 @@
           <w:rPr>
             <w:sz w:val="26"/>
             <w:szCs w:val="26"/>
-            <w:rPrChange w:id="44" w:author="Schürpf Elia [2]" w:date="2022-10-23T22:27:00Z">
+            <w:rPrChange w:id="47" w:author="Schürpf Elia [2]" w:date="2022-10-23T22:27:00Z">
               <w:rPr/>
             </w:rPrChange>
           </w:rPr>
@@ -307,17 +322,17 @@
         <w:rPr>
           <w:sz w:val="26"/>
           <w:szCs w:val="26"/>
-          <w:rPrChange w:id="45" w:author="Schürpf Elia [2]" w:date="2022-10-23T22:27:00Z">
+          <w:rPrChange w:id="48" w:author="Schürpf Elia [2]" w:date="2022-10-23T22:27:00Z">
             <w:rPr/>
           </w:rPrChange>
         </w:rPr>
       </w:pPr>
-      <w:del w:id="46" w:author="Schürpf Elia [2]" w:date="2022-10-23T22:26:00Z">
-        <w:r>
-          <w:rPr>
-            <w:sz w:val="26"/>
-            <w:szCs w:val="26"/>
-            <w:rPrChange w:id="47" w:author="Schürpf Elia [2]" w:date="2022-10-23T22:27:00Z">
+      <w:del w:id="49" w:author="Schürpf Elia [2]" w:date="2022-10-23T22:26:00Z">
+        <w:r>
+          <w:rPr>
+            <w:sz w:val="26"/>
+            <w:szCs w:val="26"/>
+            <w:rPrChange w:id="50" w:author="Schürpf Elia [2]" w:date="2022-10-23T22:27:00Z">
               <w:rPr/>
             </w:rPrChange>
           </w:rPr>
@@ -327,7 +342,7 @@
           <w:rPr>
             <w:sz w:val="26"/>
             <w:szCs w:val="26"/>
-            <w:rPrChange w:id="48" w:author="Schürpf Elia [2]" w:date="2022-10-23T22:27:00Z">
+            <w:rPrChange w:id="51" w:author="Schürpf Elia [2]" w:date="2022-10-23T22:27:00Z">
               <w:rPr/>
             </w:rPrChange>
           </w:rPr>
@@ -337,7 +352,7 @@
           <w:rPr>
             <w:sz w:val="26"/>
             <w:szCs w:val="26"/>
-            <w:rPrChange w:id="49" w:author="Schürpf Elia [2]" w:date="2022-10-23T22:27:00Z">
+            <w:rPrChange w:id="52" w:author="Schürpf Elia [2]" w:date="2022-10-23T22:27:00Z">
               <w:rPr/>
             </w:rPrChange>
           </w:rPr>
@@ -347,7 +362,7 @@
           <w:rPr>
             <w:sz w:val="26"/>
             <w:szCs w:val="26"/>
-            <w:rPrChange w:id="50" w:author="Schürpf Elia [2]" w:date="2022-10-23T22:27:00Z">
+            <w:rPrChange w:id="53" w:author="Schürpf Elia [2]" w:date="2022-10-23T22:27:00Z">
               <w:rPr/>
             </w:rPrChange>
           </w:rPr>
@@ -358,7 +373,7 @@
         <w:rPr>
           <w:sz w:val="26"/>
           <w:szCs w:val="26"/>
-          <w:rPrChange w:id="51" w:author="Schürpf Elia [2]" w:date="2022-10-23T22:27:00Z">
+          <w:rPrChange w:id="54" w:author="Schürpf Elia [2]" w:date="2022-10-23T22:27:00Z">
             <w:rPr/>
           </w:rPrChange>
         </w:rPr>
@@ -368,7 +383,7 @@
         <w:rPr>
           <w:sz w:val="26"/>
           <w:szCs w:val="26"/>
-          <w:rPrChange w:id="52" w:author="Schürpf Elia [2]" w:date="2022-10-23T22:27:00Z">
+          <w:rPrChange w:id="55" w:author="Schürpf Elia [2]" w:date="2022-10-23T22:27:00Z">
             <w:rPr/>
           </w:rPrChange>
         </w:rPr>
@@ -378,7 +393,7 @@
         <w:rPr>
           <w:sz w:val="26"/>
           <w:szCs w:val="26"/>
-          <w:rPrChange w:id="53" w:author="Schürpf Elia [2]" w:date="2022-10-23T22:27:00Z">
+          <w:rPrChange w:id="56" w:author="Schürpf Elia [2]" w:date="2022-10-23T22:27:00Z">
             <w:rPr/>
           </w:rPrChange>
         </w:rPr>
@@ -388,7 +403,7 @@
         <w:rPr>
           <w:sz w:val="26"/>
           <w:szCs w:val="26"/>
-          <w:rPrChange w:id="54" w:author="Schürpf Elia [2]" w:date="2022-10-23T22:27:00Z">
+          <w:rPrChange w:id="57" w:author="Schürpf Elia [2]" w:date="2022-10-23T22:27:00Z">
             <w:rPr/>
           </w:rPrChange>
         </w:rPr>
@@ -398,7 +413,7 @@
         <w:rPr>
           <w:sz w:val="26"/>
           <w:szCs w:val="26"/>
-          <w:rPrChange w:id="55" w:author="Schürpf Elia [2]" w:date="2022-10-23T22:27:00Z">
+          <w:rPrChange w:id="58" w:author="Schürpf Elia [2]" w:date="2022-10-23T22:27:00Z">
             <w:rPr/>
           </w:rPrChange>
         </w:rPr>
@@ -408,42 +423,54 @@
         <w:rPr>
           <w:sz w:val="26"/>
           <w:szCs w:val="26"/>
-          <w:rPrChange w:id="56" w:author="Schürpf Elia [2]" w:date="2022-10-23T22:27:00Z">
-            <w:rPr/>
-          </w:rPrChange>
-        </w:rPr>
-        <w:t>eal-time strategy</w:t>
-      </w:r>
-      <w:del w:id="57" w:author="Honegger Marc" w:date="2022-10-23T20:27:00Z">
-        <w:r>
-          <w:rPr>
-            <w:sz w:val="26"/>
-            <w:szCs w:val="26"/>
-            <w:rPrChange w:id="58" w:author="Schürpf Elia [2]" w:date="2022-10-23T22:27:00Z">
+          <w:rPrChange w:id="59" w:author="Schürpf Elia [2]" w:date="2022-10-23T22:27:00Z">
+            <w:rPr/>
+          </w:rPrChange>
+        </w:rPr>
+        <w:t xml:space="preserve">eal-time </w:t>
+      </w:r>
+      <w:proofErr w:type="spellStart"/>
+      <w:r>
+        <w:rPr>
+          <w:sz w:val="26"/>
+          <w:szCs w:val="26"/>
+          <w:rPrChange w:id="60" w:author="Schürpf Elia [2]" w:date="2022-10-23T22:27:00Z">
+            <w:rPr/>
+          </w:rPrChange>
+        </w:rPr>
+        <w:t>strategy</w:t>
+      </w:r>
+      <w:proofErr w:type="spellEnd"/>
+      <w:del w:id="61" w:author="Honegger Marc" w:date="2022-10-23T20:27:00Z">
+        <w:r>
+          <w:rPr>
+            <w:sz w:val="26"/>
+            <w:szCs w:val="26"/>
+            <w:rPrChange w:id="62" w:author="Schürpf Elia [2]" w:date="2022-10-23T22:27:00Z">
               <w:rPr/>
             </w:rPrChange>
           </w:rPr>
           <w:delText>,</w:delText>
         </w:r>
       </w:del>
-      <w:del w:id="59" w:author="Honegger Marc" w:date="2022-10-23T20:26:00Z">
-        <w:r>
-          <w:rPr>
-            <w:sz w:val="26"/>
-            <w:szCs w:val="26"/>
-            <w:rPrChange w:id="60" w:author="Schürpf Elia [2]" w:date="2022-10-23T22:27:00Z">
+      <w:del w:id="63" w:author="Honegger Marc" w:date="2022-10-23T20:26:00Z">
+        <w:r>
+          <w:rPr>
+            <w:sz w:val="26"/>
+            <w:szCs w:val="26"/>
+            <w:rPrChange w:id="64" w:author="Schürpf Elia [2]" w:date="2022-10-23T22:27:00Z">
               <w:rPr/>
             </w:rPrChange>
           </w:rPr>
           <w:delText xml:space="preserve"> Multiplayer</w:delText>
         </w:r>
       </w:del>
-      <w:del w:id="61" w:author="Honegger Marc" w:date="2022-10-23T20:27:00Z">
-        <w:r>
-          <w:rPr>
-            <w:sz w:val="26"/>
-            <w:szCs w:val="26"/>
-            <w:rPrChange w:id="62" w:author="Schürpf Elia [2]" w:date="2022-10-23T22:27:00Z">
+      <w:del w:id="65" w:author="Honegger Marc" w:date="2022-10-23T20:27:00Z">
+        <w:r>
+          <w:rPr>
+            <w:sz w:val="26"/>
+            <w:szCs w:val="26"/>
+            <w:rPrChange w:id="66" w:author="Schürpf Elia [2]" w:date="2022-10-23T22:27:00Z">
               <w:rPr/>
             </w:rPrChange>
           </w:rPr>
@@ -454,18 +481,29 @@
         <w:rPr>
           <w:sz w:val="26"/>
           <w:szCs w:val="26"/>
-          <w:rPrChange w:id="63" w:author="Schürpf Elia [2]" w:date="2022-10-23T22:27:00Z">
-            <w:rPr/>
-          </w:rPrChange>
-        </w:rPr>
-        <w:t xml:space="preserve"> PvP Videospiel, das den Namen Lan</w:t>
-      </w:r>
-      <w:del w:id="64" w:author="Honegger Marc" w:date="2022-10-23T20:27:00Z">
-        <w:r>
-          <w:rPr>
-            <w:sz w:val="26"/>
-            <w:szCs w:val="26"/>
-            <w:rPrChange w:id="65" w:author="Schürpf Elia [2]" w:date="2022-10-23T22:27:00Z">
+          <w:rPrChange w:id="67" w:author="Schürpf Elia [2]" w:date="2022-10-23T22:27:00Z">
+            <w:rPr/>
+          </w:rPrChange>
+        </w:rPr>
+        <w:t xml:space="preserve"> PvP Videospiel, das den Namen </w:t>
+      </w:r>
+      <w:proofErr w:type="spellStart"/>
+      <w:r>
+        <w:rPr>
+          <w:sz w:val="26"/>
+          <w:szCs w:val="26"/>
+          <w:rPrChange w:id="68" w:author="Schürpf Elia [2]" w:date="2022-10-23T22:27:00Z">
+            <w:rPr/>
+          </w:rPrChange>
+        </w:rPr>
+        <w:t>Lan</w:t>
+      </w:r>
+      <w:del w:id="69" w:author="Honegger Marc" w:date="2022-10-23T20:27:00Z">
+        <w:r>
+          <w:rPr>
+            <w:sz w:val="26"/>
+            <w:szCs w:val="26"/>
+            <w:rPrChange w:id="70" w:author="Schürpf Elia [2]" w:date="2022-10-23T22:27:00Z">
               <w:rPr/>
             </w:rPrChange>
           </w:rPr>
@@ -476,17 +514,28 @@
         <w:rPr>
           <w:sz w:val="26"/>
           <w:szCs w:val="26"/>
-          <w:rPrChange w:id="66" w:author="Schürpf Elia [2]" w:date="2022-10-23T22:27:00Z">
-            <w:rPr/>
-          </w:rPrChange>
-        </w:rPr>
-        <w:t>eclash trägt</w:t>
-      </w:r>
-      <w:r>
-        <w:rPr>
-          <w:sz w:val="26"/>
-          <w:szCs w:val="26"/>
-          <w:rPrChange w:id="67" w:author="Schürpf Elia [2]" w:date="2022-10-23T22:27:00Z">
+          <w:rPrChange w:id="71" w:author="Schürpf Elia [2]" w:date="2022-10-23T22:27:00Z">
+            <w:rPr/>
+          </w:rPrChange>
+        </w:rPr>
+        <w:t>eclash</w:t>
+      </w:r>
+      <w:proofErr w:type="spellEnd"/>
+      <w:r>
+        <w:rPr>
+          <w:sz w:val="26"/>
+          <w:szCs w:val="26"/>
+          <w:rPrChange w:id="72" w:author="Schürpf Elia [2]" w:date="2022-10-23T22:27:00Z">
+            <w:rPr/>
+          </w:rPrChange>
+        </w:rPr>
+        <w:t xml:space="preserve"> trägt</w:t>
+      </w:r>
+      <w:r>
+        <w:rPr>
+          <w:sz w:val="26"/>
+          <w:szCs w:val="26"/>
+          <w:rPrChange w:id="73" w:author="Schürpf Elia [2]" w:date="2022-10-23T22:27:00Z">
             <w:rPr/>
           </w:rPrChange>
         </w:rPr>
@@ -496,7 +545,7 @@
         <w:rPr>
           <w:sz w:val="26"/>
           <w:szCs w:val="26"/>
-          <w:rPrChange w:id="68" w:author="Schürpf Elia [2]" w:date="2022-10-23T22:27:00Z">
+          <w:rPrChange w:id="74" w:author="Schürpf Elia [2]" w:date="2022-10-23T22:27:00Z">
             <w:rPr/>
           </w:rPrChange>
         </w:rPr>
@@ -506,7 +555,7 @@
         <w:rPr>
           <w:sz w:val="26"/>
           <w:szCs w:val="26"/>
-          <w:rPrChange w:id="69" w:author="Schürpf Elia [2]" w:date="2022-10-23T22:27:00Z">
+          <w:rPrChange w:id="75" w:author="Schürpf Elia [2]" w:date="2022-10-23T22:27:00Z">
             <w:rPr/>
           </w:rPrChange>
         </w:rPr>
@@ -516,7 +565,7 @@
         <w:rPr>
           <w:sz w:val="26"/>
           <w:szCs w:val="26"/>
-          <w:rPrChange w:id="70" w:author="Schürpf Elia [2]" w:date="2022-10-23T22:27:00Z">
+          <w:rPrChange w:id="76" w:author="Schürpf Elia [2]" w:date="2022-10-23T22:27:00Z">
             <w:rPr/>
           </w:rPrChange>
         </w:rPr>
@@ -526,18 +575,18 @@
         <w:rPr>
           <w:sz w:val="26"/>
           <w:szCs w:val="26"/>
-          <w:rPrChange w:id="71" w:author="Schürpf Elia [2]" w:date="2022-10-23T22:27:00Z">
+          <w:rPrChange w:id="77" w:author="Schürpf Elia [2]" w:date="2022-10-23T22:27:00Z">
             <w:rPr/>
           </w:rPrChange>
         </w:rPr>
         <w:t>. Wir planen</w:t>
       </w:r>
-      <w:ins w:id="72" w:author="Schürpf Elia [2]" w:date="2022-10-23T22:26:00Z">
-        <w:r>
-          <w:rPr>
-            <w:sz w:val="26"/>
-            <w:szCs w:val="26"/>
-            <w:rPrChange w:id="73" w:author="Schürpf Elia [2]" w:date="2022-10-23T22:27:00Z">
+      <w:ins w:id="78" w:author="Schürpf Elia [2]" w:date="2022-10-23T22:26:00Z">
+        <w:r>
+          <w:rPr>
+            <w:sz w:val="26"/>
+            <w:szCs w:val="26"/>
+            <w:rPrChange w:id="79" w:author="Schürpf Elia [2]" w:date="2022-10-23T22:27:00Z">
               <w:rPr/>
             </w:rPrChange>
           </w:rPr>
@@ -548,7 +597,7 @@
         <w:rPr>
           <w:sz w:val="26"/>
           <w:szCs w:val="26"/>
-          <w:rPrChange w:id="74" w:author="Schürpf Elia [2]" w:date="2022-10-23T22:27:00Z">
+          <w:rPrChange w:id="80" w:author="Schürpf Elia [2]" w:date="2022-10-23T22:27:00Z">
             <w:rPr/>
           </w:rPrChange>
         </w:rPr>
@@ -623,16 +672,16 @@
       <w:pStyle w:val="Kopfzeile"/>
       <w:rPr>
         <w:lang w:val="it-IT"/>
-        <w:rPrChange w:id="75" w:author="Schürpf Elia [2]" w:date="2022-10-23T22:27:00Z">
+        <w:rPrChange w:id="81" w:author="Schürpf Elia [2]" w:date="2022-10-23T22:27:00Z">
           <w:rPr/>
         </w:rPrChange>
       </w:rPr>
     </w:pPr>
-    <w:ins w:id="76" w:author="Schürpf Elia [2]" w:date="2022-10-23T22:27:00Z">
+    <w:ins w:id="82" w:author="Schürpf Elia [2]" w:date="2022-10-23T22:27:00Z">
       <w:r>
         <w:rPr>
           <w:lang w:val="it-IT"/>
-          <w:rPrChange w:id="77" w:author="Schürpf Elia [2]" w:date="2022-10-23T22:27:00Z">
+          <w:rPrChange w:id="83" w:author="Schürpf Elia [2]" w:date="2022-10-23T22:27:00Z">
             <w:rPr/>
           </w:rPrChange>
         </w:rPr>
@@ -641,7 +690,7 @@
       <w:r>
         <w:rPr>
           <w:lang w:val="it-IT"/>
-          <w:rPrChange w:id="78" w:author="Schürpf Elia [2]" w:date="2022-10-23T22:27:00Z">
+          <w:rPrChange w:id="84" w:author="Schürpf Elia [2]" w:date="2022-10-23T22:27:00Z">
             <w:rPr/>
           </w:rPrChange>
         </w:rPr>
@@ -651,7 +700,7 @@
       <w:r>
         <w:rPr>
           <w:lang w:val="it-IT"/>
-          <w:rPrChange w:id="79" w:author="Schürpf Elia [2]" w:date="2022-10-23T22:27:00Z">
+          <w:rPrChange w:id="85" w:author="Schürpf Elia [2]" w:date="2022-10-23T22:27:00Z">
             <w:rPr/>
           </w:rPrChange>
         </w:rPr>

</xml_diff>